<commit_message>
more changes, more assets
</commit_message>
<xml_diff>
--- a/The Phone Booth.docx
+++ b/The Phone Booth.docx
@@ -4,23 +4,58 @@
   <w:body>
     <w:p>
       <w:r>
-        <w:t>The Phone Booth</w:t>
+        <w:t>Don’t hang up</w:t>
       </w:r>
     </w:p>
     <w:p/>
     <w:p>
       <w:r>
-        <w:t xml:space="preserve">Where are you? Who are you running away from? Why are you here? </w:t>
-      </w:r>
+        <w:t>First play through</w:t>
+      </w:r>
+    </w:p>
+    <w:p>
+      <w:r>
+        <w:t>Player: “Where am I?”; “My mind feels strangely blank</w:t>
+      </w:r>
+      <w:proofErr w:type="gramStart"/>
+      <w:r>
+        <w:t>. ”</w:t>
+      </w:r>
+      <w:proofErr w:type="gramEnd"/>
     </w:p>
     <w:p/>
     <w:p>
       <w:r>
-        <w:t xml:space="preserve">Wait too long: </w:t>
-      </w:r>
+        <w:t xml:space="preserve">After being killed by killer ending: </w:t>
+      </w:r>
+    </w:p>
+    <w:p>
+      <w:r>
+        <w:t>Player: “I feel uneasy</w:t>
+      </w:r>
+      <w:r>
+        <w:t>…</w:t>
+      </w:r>
+      <w:r>
+        <w:t>”</w:t>
+      </w:r>
+    </w:p>
+    <w:p>
       <w:bookmarkStart w:id="0" w:name="_GoBack"/>
       <w:bookmarkEnd w:id="0"/>
     </w:p>
+    <w:p/>
+    <w:p>
+      <w:r>
+        <w:t xml:space="preserve">Where are you? Who are you running away from? Why are you here? </w:t>
+      </w:r>
+    </w:p>
+    <w:p/>
+    <w:p>
+      <w:r>
+        <w:t xml:space="preserve">Wait too long: </w:t>
+      </w:r>
+    </w:p>
     <w:p>
       <w:r>
         <w:t xml:space="preserve">“I’m behind </w:t>
@@ -119,6 +154,7 @@
     </w:p>
     <w:p>
       <w:r>
+        <w:lastRenderedPageBreak/>
         <w:t>Advert Company</w:t>
       </w:r>
     </w:p>

</xml_diff>